<commit_message>
agregue un mapa, un mixin y un extend
</commit_message>
<xml_diff>
--- a/Cambios.docx
+++ b/Cambios.docx
@@ -228,8 +228,66 @@
         </w:rPr>
         <w:t xml:space="preserve"> todo el proyecto</w:t>
       </w:r>
+    </w:p>
+    <w:p>
+      <w:pPr>
+        <w:pStyle w:val="Prrafodelista"/>
+        <w:numPr>
+          <w:ilvl w:val="0"/>
+          <w:numId w:val="2"/>
+        </w:numPr>
+        <w:rPr>
+          <w:rFonts w:ascii="Arial" w:hAnsi="Arial" w:cs="Arial"/>
+          <w:sz w:val="24"/>
+          <w:szCs w:val="24"/>
+        </w:rPr>
+      </w:pPr>
+      <w:r>
+        <w:rPr>
+          <w:rFonts w:ascii="Arial" w:hAnsi="Arial" w:cs="Arial"/>
+          <w:sz w:val="24"/>
+          <w:szCs w:val="24"/>
+        </w:rPr>
+        <w:t>Agregué</w:t>
+      </w:r>
+      <w:r>
+        <w:rPr>
+          <w:rFonts w:ascii="Arial" w:hAnsi="Arial" w:cs="Arial"/>
+          <w:sz w:val="24"/>
+          <w:szCs w:val="24"/>
+        </w:rPr>
+        <w:t xml:space="preserve"> un mapa, un </w:t>
+      </w:r>
+      <w:proofErr w:type="spellStart"/>
+      <w:r>
+        <w:rPr>
+          <w:rFonts w:ascii="Arial" w:hAnsi="Arial" w:cs="Arial"/>
+          <w:sz w:val="24"/>
+          <w:szCs w:val="24"/>
+        </w:rPr>
+        <w:t>mixin</w:t>
+      </w:r>
+      <w:proofErr w:type="spellEnd"/>
+      <w:r>
+        <w:rPr>
+          <w:rFonts w:ascii="Arial" w:hAnsi="Arial" w:cs="Arial"/>
+          <w:sz w:val="24"/>
+          <w:szCs w:val="24"/>
+        </w:rPr>
+        <w:t xml:space="preserve"> y un </w:t>
+      </w:r>
+      <w:proofErr w:type="spellStart"/>
+      <w:r>
+        <w:rPr>
+          <w:rFonts w:ascii="Arial" w:hAnsi="Arial" w:cs="Arial"/>
+          <w:sz w:val="24"/>
+          <w:szCs w:val="24"/>
+        </w:rPr>
+        <w:t>extend</w:t>
+      </w:r>
       <w:bookmarkStart w:id="0" w:name="_GoBack"/>
       <w:bookmarkEnd w:id="0"/>
+      <w:proofErr w:type="spellEnd"/>
     </w:p>
     <w:sectPr>
       <w:pgSz w:w="12240" w:h="15840"/>

</xml_diff>